<commit_message>
Update doc "Wizja projektu"
</commit_message>
<xml_diff>
--- a/.doc/Wizja projektu.docx
+++ b/.doc/Wizja projektu.docx
@@ -313,7 +313,14 @@
           <w:rFonts w:ascii="-webkit-standard" w:hAnsi="-webkit-standard"/>
           <w:color w:val="000000"/>
         </w:rPr>
-        <w:t xml:space="preserve"> przechowywanych na lokalnym dysku komputera.</w:t>
+        <w:t xml:space="preserve"> </w:t>
+      </w:r>
+      <w:r>
+        <w:rPr>
+          <w:rFonts w:ascii="-webkit-standard" w:hAnsi="-webkit-standard"/>
+          <w:color w:val="000000"/>
+        </w:rPr>
+        <w:t>przechowywanych na lokalnym dysku komputera.</w:t>
       </w:r>
     </w:p>
     <w:p>
@@ -330,24 +337,14 @@
         <w:rPr>
           <w:rFonts w:ascii="-webkit-standard" w:hAnsi="-webkit-standard"/>
           <w:color w:val="000000"/>
-          <w:lang w:val="en-US"/>
         </w:rPr>
       </w:pPr>
       <w:r>
         <w:rPr>
           <w:rFonts w:ascii="-webkit-standard" w:hAnsi="-webkit-standard"/>
           <w:color w:val="000000"/>
-          <w:lang w:val="en-US"/>
-        </w:rPr>
-        <w:t xml:space="preserve">WPF, MVVM, XML Serialization, Unit </w:t>
-      </w:r>
-      <w:r>
-        <w:rPr>
-          <w:rFonts w:ascii="-webkit-standard" w:hAnsi="-webkit-standard"/>
-          <w:color w:val="000000"/>
-          <w:lang w:val="en-US"/>
-        </w:rPr>
-        <w:t>tests.</w:t>
+        </w:rPr>
+        <w:t>WPF, MVVM, XML Serialization, Unit tests.</w:t>
       </w:r>
     </w:p>
     <w:p>
@@ -778,7 +775,7 @@
           </w:tcPr>
           <w:p>
             <w:r>
-              <w:t>Użytkownik może skonfigurować przypomnienie np. o terminie przeglądu technicznego. Przypo</w:t>
+              <w:t>Użytkownik może skonfigurować przypomnienie np. o terminie przeglądu technicznego.</w:t>
             </w:r>
           </w:p>
         </w:tc>
@@ -943,17 +940,17 @@
           </w:tcPr>
           <w:p>
             <w:r>
-              <w:t>Logowanie i rejestracja użytkowników</w:t>
-            </w:r>
-          </w:p>
-        </w:tc>
-        <w:tc>
-          <w:tcPr>
-            <w:tcW w:w="4508" w:type="dxa"/>
-          </w:tcPr>
-          <w:p>
-            <w:r>
-              <w:t>-</w:t>
+              <w:t>Stworzenie aplikacji webowej</w:t>
+            </w:r>
+          </w:p>
+        </w:tc>
+        <w:tc>
+          <w:tcPr>
+            <w:tcW w:w="4508" w:type="dxa"/>
+          </w:tcPr>
+          <w:p>
+            <w:r>
+              <w:t>Klient webowy.</w:t>
             </w:r>
           </w:p>
         </w:tc>
@@ -965,20 +962,17 @@
           </w:tcPr>
           <w:p>
             <w:r>
-              <w:t xml:space="preserve">Stworzenie aplikacji </w:t>
-            </w:r>
-            <w:r>
-              <w:t>webowej</w:t>
-            </w:r>
-          </w:p>
-        </w:tc>
-        <w:tc>
-          <w:tcPr>
-            <w:tcW w:w="4508" w:type="dxa"/>
-          </w:tcPr>
-          <w:p>
-            <w:r>
-              <w:t>Klient webowy.</w:t>
+              <w:t>Logowanie i rejestracja użytkowników</w:t>
+            </w:r>
+          </w:p>
+        </w:tc>
+        <w:tc>
+          <w:tcPr>
+            <w:tcW w:w="4508" w:type="dxa"/>
+          </w:tcPr>
+          <w:p>
+            <w:r>
+              <w:t>Zamknięcie aplikacji przez logowanie.</w:t>
             </w:r>
           </w:p>
         </w:tc>

</xml_diff>